<commit_message>
Stacks Addiing New Task (Advanced)
</commit_message>
<xml_diff>
--- a/C# Advanced/C# Advanced/02.Stack And Queues - Exercise/01. CSharp-Advanced-Stacks-And-Queues-Exercises.docx
+++ b/C# Advanced/C# Advanced/02.Stack And Queues - Exercise/01. CSharp-Advanced-Stacks-And-Queues-Exercises.docx
@@ -43,7 +43,21 @@
             <w:rStyle w:val="InternetLink"/>
             <w:color w:val="0000FF"/>
           </w:rPr>
-          <w:t>Advanced" course @ Software University</w:t>
+          <w:t>Adv</w:t>
+        </w:r>
+        <w:r>
+          <w:rPr>
+            <w:rStyle w:val="InternetLink"/>
+            <w:color w:val="0000FF"/>
+          </w:rPr>
+          <w:t>a</w:t>
+        </w:r>
+        <w:r>
+          <w:rPr>
+            <w:rStyle w:val="InternetLink"/>
+            <w:color w:val="0000FF"/>
+          </w:rPr>
+          <w:t>nced" course @ Software University</w:t>
         </w:r>
       </w:hyperlink>
       <w:r>
@@ -71,7 +85,19 @@
           <w:rPr>
             <w:rStyle w:val="Hyperlink"/>
           </w:rPr>
-          <w:t>https://judge.softuni.bg/Contests/1447/Stacks-and-Queues-Exercise</w:t>
+          <w:t>https://judge.softuni.bg/Co</w:t>
+        </w:r>
+        <w:r>
+          <w:rPr>
+            <w:rStyle w:val="Hyperlink"/>
+          </w:rPr>
+          <w:t>n</w:t>
+        </w:r>
+        <w:r>
+          <w:rPr>
+            <w:rStyle w:val="Hyperlink"/>
+          </w:rPr>
+          <w:t>tests/1447/Stacks-and-Queues-Exercise</w:t>
         </w:r>
       </w:hyperlink>
     </w:p>
@@ -2020,7 +2046,10 @@
         <w:t>2</w:t>
       </w:r>
       <w:r>
-        <w:t>}….., {n</w:t>
+        <w:t>} …</w:t>
+      </w:r>
+      <w:r>
+        <w:t>, {n</w:t>
       </w:r>
       <w:r>
         <w:rPr>
@@ -3698,13 +3727,16 @@
         <w:t>a sequence of integers</w:t>
       </w:r>
       <w:r>
-        <w:t xml:space="preserve">, representing the clothes in the box,  </w:t>
-      </w:r>
-      <w:r>
-        <w:rPr>
-          <w:b/>
-        </w:rPr>
-        <w:t>separated by a single space</w:t>
+        <w:t xml:space="preserve">, representing the clothes in the </w:t>
+      </w:r>
+      <w:r>
+        <w:t>box, separated</w:t>
+      </w:r>
+      <w:r>
+        <w:rPr>
+          <w:b/>
+        </w:rPr>
+        <w:t xml:space="preserve"> by a single space</w:t>
       </w:r>
     </w:p>
     <w:p>
@@ -4318,6 +4350,7 @@
       <w:r>
         <w:rPr>
           <w:rFonts w:ascii="Consolas" w:hAnsi="Consolas" w:cs="Consolas"/>
+          <w:b/>
         </w:rPr>
         <w:t>Vehicle {vehicleName} got served.</w:t>
       </w:r>
@@ -4388,7 +4421,20 @@
         <w:jc w:val="both"/>
       </w:pPr>
       <w:r>
-        <w:t xml:space="preserve">If you receive the command "History", print the served vehicles starting from </w:t>
+        <w:t>If you receive the command "</w:t>
+      </w:r>
+      <w:r>
+        <w:rPr>
+          <w:rFonts w:ascii="Consolas" w:hAnsi="Consolas"/>
+          <w:b/>
+        </w:rPr>
+        <w:t>History</w:t>
+      </w:r>
+      <w:r>
+        <w:t>"</w:t>
+      </w:r>
+      <w:r>
+        <w:t xml:space="preserve">, print the served vehicles starting from </w:t>
       </w:r>
       <w:r>
         <w:rPr>
@@ -4445,7 +4491,13 @@
         <w:t>"</w:t>
       </w:r>
       <w:r>
-        <w:t>Vehicles for service: {modelName}, {modelName}, ....., {modelName}</w:t>
+        <w:t xml:space="preserve">Vehicles for service: {modelName}, {modelName}, </w:t>
+      </w:r>
+      <w:r>
+        <w:t xml:space="preserve">…, </w:t>
+      </w:r>
+      <w:r>
+        <w:t>{modelName}</w:t>
       </w:r>
       <w:r>
         <w:t>"</w:t>
@@ -4459,7 +4511,13 @@
         <w:t>"</w:t>
       </w:r>
       <w:r>
-        <w:t>Served vehicles: {modelName}, {modelName}, ....., {modelName}</w:t>
+        <w:t xml:space="preserve">Served vehicles: {modelName}, {modelName}, </w:t>
+      </w:r>
+      <w:r>
+        <w:t xml:space="preserve">…, </w:t>
+      </w:r>
+      <w:r>
+        <w:t>{modelName}</w:t>
       </w:r>
       <w:r>
         <w:t>"</w:t>
@@ -11787,8 +11845,6 @@
               </w:rPr>
               <w:t>2</w:t>
             </w:r>
-            <w:bookmarkStart w:id="1" w:name="_GoBack"/>
-            <w:bookmarkEnd w:id="1"/>
           </w:p>
           <w:p>
             <w:pPr>
@@ -12181,10 +12237,10 @@
                 <w:b w:val="0"/>
               </w:rPr>
             </w:pPr>
-            <w:bookmarkStart w:id="2" w:name="OLE_LINK8"/>
-            <w:bookmarkStart w:id="3" w:name="OLE_LINK9"/>
-            <w:bookmarkStart w:id="4" w:name="OLE_LINK16"/>
-            <w:bookmarkStart w:id="5" w:name="_Hlk505101742"/>
+            <w:bookmarkStart w:id="1" w:name="OLE_LINK8"/>
+            <w:bookmarkStart w:id="2" w:name="OLE_LINK9"/>
+            <w:bookmarkStart w:id="3" w:name="OLE_LINK16"/>
+            <w:bookmarkStart w:id="4" w:name="_Hlk505101742"/>
             <w:bookmarkEnd w:id="0"/>
             <w:r>
               <w:rPr>
@@ -12306,9 +12362,9 @@
               </w:rPr>
               <w:t>800</w:t>
             </w:r>
+            <w:bookmarkEnd w:id="1"/>
             <w:bookmarkEnd w:id="2"/>
             <w:bookmarkEnd w:id="3"/>
-            <w:bookmarkEnd w:id="4"/>
           </w:p>
         </w:tc>
         <w:tc>
@@ -12662,10 +12718,10 @@
                 <w:b w:val="0"/>
               </w:rPr>
             </w:pPr>
-            <w:bookmarkStart w:id="6" w:name="OLE_LINK25"/>
-            <w:bookmarkStart w:id="7" w:name="OLE_LINK26"/>
-            <w:bookmarkStart w:id="8" w:name="_Hlk505102988"/>
-            <w:bookmarkEnd w:id="5"/>
+            <w:bookmarkStart w:id="5" w:name="OLE_LINK25"/>
+            <w:bookmarkStart w:id="6" w:name="OLE_LINK26"/>
+            <w:bookmarkStart w:id="7" w:name="_Hlk505102988"/>
+            <w:bookmarkEnd w:id="4"/>
             <w:r>
               <w:rPr>
                 <w:b w:val="0"/>
@@ -12756,8 +12812,8 @@
               </w:rPr>
               <w:t>100</w:t>
             </w:r>
+            <w:bookmarkEnd w:id="5"/>
             <w:bookmarkEnd w:id="6"/>
-            <w:bookmarkEnd w:id="7"/>
           </w:p>
         </w:tc>
         <w:tc>
@@ -13008,7 +13064,7 @@
           </w:p>
         </w:tc>
       </w:tr>
-      <w:bookmarkEnd w:id="8"/>
+      <w:bookmarkEnd w:id="7"/>
     </w:tbl>
     <w:p>
       <w:pPr>
@@ -13745,33 +13801,41 @@
           <w:numId w:val="25"/>
         </w:numPr>
         <w:jc w:val="both"/>
-      </w:pPr>
-      <w:r>
-        <w:rPr>
+        <w:rPr>
+          <w:rFonts w:ascii="Consolas" w:hAnsi="Consolas"/>
+        </w:rPr>
+      </w:pPr>
+      <w:r>
+        <w:rPr>
+          <w:rFonts w:ascii="Consolas" w:hAnsi="Consolas"/>
           <w:b/>
         </w:rPr>
         <w:t>"Bottles: {remainingBottles}"</w:t>
       </w:r>
       <w:r>
-        <w:t xml:space="preserve"> or </w:t>
-      </w:r>
-      <w:r>
-        <w:rPr>
-          <w:b/>
-        </w:rPr>
-        <w:t>"Cups: {remainingCups</w:t>
-      </w:r>
-      <w:r>
-        <w:rPr>
-          <w:b/>
-        </w:rPr>
-        <w:t>}</w:t>
-      </w:r>
-      <w:r>
-        <w:rPr>
-          <w:b/>
-        </w:rPr>
-        <w:t>"</w:t>
+        <w:rPr>
+          <w:rFonts w:ascii="Consolas" w:hAnsi="Consolas"/>
+        </w:rPr>
+        <w:t xml:space="preserve"> </w:t>
+      </w:r>
+      <w:r>
+        <w:rPr>
+          <w:rFonts w:cstheme="minorHAnsi"/>
+        </w:rPr>
+        <w:t>or</w:t>
+      </w:r>
+      <w:r>
+        <w:rPr>
+          <w:rFonts w:ascii="Consolas" w:hAnsi="Consolas"/>
+        </w:rPr>
+        <w:t xml:space="preserve"> </w:t>
+      </w:r>
+      <w:r>
+        <w:rPr>
+          <w:rFonts w:ascii="Consolas" w:hAnsi="Consolas"/>
+          <w:b/>
+        </w:rPr>
+        <w:t>"Cups: {remainingCups}"</w:t>
       </w:r>
     </w:p>
     <w:p>
@@ -13782,12 +13846,16 @@
           <w:numId w:val="25"/>
         </w:numPr>
         <w:jc w:val="both"/>
+        <w:rPr>
+          <w:rFonts w:ascii="Consolas" w:hAnsi="Consolas"/>
+        </w:rPr>
       </w:pPr>
       <w:r>
         <w:t xml:space="preserve">On the second line print the wasted litters of water in the following format: </w:t>
       </w:r>
       <w:r>
         <w:rPr>
+          <w:rFonts w:ascii="Consolas" w:hAnsi="Consolas"/>
           <w:b/>
         </w:rPr>
         <w:t>"</w:t>
@@ -13795,38 +13863,9 @@
       <w:r>
         <w:rPr>
           <w:rStyle w:val="Strong"/>
-        </w:rPr>
-        <w:t xml:space="preserve">Wasted </w:t>
-      </w:r>
-      <w:r>
-        <w:rPr>
-          <w:rStyle w:val="Strong"/>
-        </w:rPr>
-        <w:t xml:space="preserve">litters of </w:t>
-      </w:r>
-      <w:r>
-        <w:rPr>
-          <w:rStyle w:val="Strong"/>
-        </w:rPr>
-        <w:t>water: {</w:t>
-      </w:r>
-      <w:r>
-        <w:rPr>
-          <w:rStyle w:val="Strong"/>
-        </w:rPr>
-        <w:t>wastedLittersOfWater</w:t>
-      </w:r>
-      <w:r>
-        <w:rPr>
-          <w:rStyle w:val="Strong"/>
-        </w:rPr>
-        <w:t>}</w:t>
-      </w:r>
-      <w:r>
-        <w:rPr>
-          <w:rStyle w:val="Strong"/>
-        </w:rPr>
-        <w:t>.</w:t>
+          <w:rFonts w:ascii="Consolas" w:hAnsi="Consolas"/>
+        </w:rPr>
+        <w:t>Wasted litters of water: {wastedLittersOfWater}.</w:t>
       </w:r>
     </w:p>
     <w:p>
@@ -14139,14 +14178,14 @@
                 <w:bCs/>
               </w:rPr>
             </w:pPr>
-            <w:bookmarkStart w:id="9" w:name="OLE_LINK1"/>
+            <w:bookmarkStart w:id="8" w:name="OLE_LINK1"/>
             <w:r>
               <w:rPr>
                 <w:b w:val="0"/>
               </w:rPr>
               <w:t>Wasted litters of water</w:t>
             </w:r>
-            <w:bookmarkEnd w:id="9"/>
+            <w:bookmarkEnd w:id="8"/>
             <w:r>
               <w:rPr>
                 <w:b w:val="0"/>
@@ -14673,12 +14712,14 @@
           <w:lang w:val="bg-BG"/>
         </w:rPr>
       </w:pPr>
+      <w:bookmarkStart w:id="9" w:name="_GoBack"/>
+      <w:bookmarkEnd w:id="9"/>
     </w:p>
     <w:sectPr>
       <w:headerReference w:type="default" r:id="rId10"/>
       <w:footerReference w:type="default" r:id="rId11"/>
       <w:pgSz w:w="11909" w:h="16834" w:code="9"/>
-      <w:pgMar w:top="567" w:right="737" w:bottom="1077" w:left="737" w:header="567" w:footer="794" w:gutter="0"/>
+      <w:pgMar w:top="720" w:right="720" w:bottom="720" w:left="720" w:header="567" w:footer="794" w:gutter="0"/>
       <w:cols w:space="720"/>
       <w:docGrid w:linePitch="360"/>
     </w:sectPr>
@@ -14720,9 +14761,10 @@
     <w:r>
       <w:rPr>
         <w:noProof/>
+        <w:lang w:val="bg-BG" w:eastAsia="bg-BG"/>
       </w:rPr>
       <w:drawing>
-        <wp:anchor distT="0" distB="0" distL="114300" distR="114300" simplePos="0" relativeHeight="251659264" behindDoc="0" locked="0" layoutInCell="1" allowOverlap="1" wp14:anchorId="02DF7E80" wp14:editId="530498FD">
+        <wp:anchor distT="0" distB="0" distL="114300" distR="114300" simplePos="0" relativeHeight="251659264" behindDoc="0" locked="0" layoutInCell="1" allowOverlap="1" wp14:anchorId="3C82E7A0" wp14:editId="04FCB1DB">
           <wp:simplePos x="0" y="0"/>
           <wp:positionH relativeFrom="margin">
             <wp:align>left</wp:align>
@@ -14775,11 +14817,12 @@
     <w:r>
       <w:rPr>
         <w:noProof/>
+        <w:lang w:val="bg-BG" w:eastAsia="bg-BG"/>
       </w:rPr>
       <mc:AlternateContent>
         <mc:Choice Requires="wps">
           <w:drawing>
-            <wp:anchor distT="0" distB="0" distL="0" distR="0" simplePos="0" relativeHeight="251660288" behindDoc="0" locked="0" layoutInCell="1" allowOverlap="1" wp14:anchorId="726E0D5B" wp14:editId="03035F0A">
+            <wp:anchor distT="0" distB="0" distL="0" distR="0" simplePos="0" relativeHeight="251660288" behindDoc="0" locked="0" layoutInCell="1" allowOverlap="1" wp14:anchorId="6D3FD208" wp14:editId="446974F1">
               <wp:simplePos x="0" y="0"/>
               <wp:positionH relativeFrom="column">
                 <wp:posOffset>-1270</wp:posOffset>
@@ -14850,11 +14893,12 @@
     <w:r>
       <w:rPr>
         <w:noProof/>
+        <w:lang w:val="bg-BG" w:eastAsia="bg-BG"/>
       </w:rPr>
       <mc:AlternateContent>
         <mc:Choice Requires="wps">
           <w:drawing>
-            <wp:anchor distT="0" distB="0" distL="0" distR="0" simplePos="0" relativeHeight="251661312" behindDoc="0" locked="0" layoutInCell="1" allowOverlap="1" wp14:anchorId="3361A33A" wp14:editId="43BFC270">
+            <wp:anchor distT="0" distB="0" distL="0" distR="0" simplePos="0" relativeHeight="251661312" behindDoc="0" locked="0" layoutInCell="1" allowOverlap="1" wp14:anchorId="1CB81B18" wp14:editId="5DF41D84">
               <wp:simplePos x="0" y="0"/>
               <wp:positionH relativeFrom="column">
                 <wp:posOffset>1579880</wp:posOffset>
@@ -14973,9 +15017,10 @@
                               <w:noProof/>
                               <w:sz w:val="20"/>
                               <w:szCs w:val="20"/>
+                              <w:lang w:val="bg-BG" w:eastAsia="bg-BG"/>
                             </w:rPr>
                             <w:drawing>
-                              <wp:inline distT="0" distB="0" distL="0" distR="0" wp14:anchorId="26C9A484" wp14:editId="20B917AC">
+                              <wp:inline distT="0" distB="0" distL="0" distR="0" wp14:anchorId="00A90A5E" wp14:editId="6FFF5F09">
                                 <wp:extent cx="201930" cy="201930"/>
                                 <wp:effectExtent l="0" t="0" r="7620" b="7620"/>
                                 <wp:docPr id="3073" name="Image1"/>
@@ -15037,9 +15082,10 @@
                               <w:noProof/>
                               <w:sz w:val="20"/>
                               <w:szCs w:val="20"/>
+                              <w:lang w:val="bg-BG" w:eastAsia="bg-BG"/>
                             </w:rPr>
                             <w:drawing>
-                              <wp:inline distT="0" distB="0" distL="0" distR="0" wp14:anchorId="77CDF267" wp14:editId="32D96037">
+                              <wp:inline distT="0" distB="0" distL="0" distR="0" wp14:anchorId="32EDC087" wp14:editId="65FFBB68">
                                 <wp:extent cx="201930" cy="201930"/>
                                 <wp:effectExtent l="0" t="0" r="7620" b="7620"/>
                                 <wp:docPr id="3074" name="Image1"/>
@@ -15094,9 +15140,10 @@
                               <w:noProof/>
                               <w:sz w:val="20"/>
                               <w:szCs w:val="20"/>
+                              <w:lang w:val="bg-BG" w:eastAsia="bg-BG"/>
                             </w:rPr>
                             <w:drawing>
-                              <wp:inline distT="0" distB="0" distL="0" distR="0" wp14:anchorId="584CEF20" wp14:editId="1A7E93F7">
+                              <wp:inline distT="0" distB="0" distL="0" distR="0" wp14:anchorId="1EC55FBF" wp14:editId="14F6E97F">
                                 <wp:extent cx="201930" cy="201930"/>
                                 <wp:effectExtent l="0" t="0" r="7620" b="7620"/>
                                 <wp:docPr id="3075" name="Image1"/>
@@ -15148,9 +15195,10 @@
                               <w:noProof/>
                               <w:sz w:val="20"/>
                               <w:szCs w:val="20"/>
+                              <w:lang w:val="bg-BG" w:eastAsia="bg-BG"/>
                             </w:rPr>
                             <w:drawing>
-                              <wp:inline distT="0" distB="0" distL="0" distR="0" wp14:anchorId="04FF2F72" wp14:editId="4CCBCB2E">
+                              <wp:inline distT="0" distB="0" distL="0" distR="0" wp14:anchorId="5F686F12" wp14:editId="4479FFBF">
                                 <wp:extent cx="201930" cy="201930"/>
                                 <wp:effectExtent l="0" t="0" r="7620" b="7620"/>
                                 <wp:docPr id="3076" name="Image1"/>
@@ -15202,9 +15250,10 @@
                               <w:noProof/>
                               <w:sz w:val="20"/>
                               <w:szCs w:val="20"/>
+                              <w:lang w:val="bg-BG" w:eastAsia="bg-BG"/>
                             </w:rPr>
                             <w:drawing>
-                              <wp:inline distT="0" distB="0" distL="0" distR="0" wp14:anchorId="413E8857" wp14:editId="17014946">
+                              <wp:inline distT="0" distB="0" distL="0" distR="0" wp14:anchorId="1755260B" wp14:editId="38A13DCD">
                                 <wp:extent cx="201930" cy="201930"/>
                                 <wp:effectExtent l="0" t="0" r="7620" b="7620"/>
                                 <wp:docPr id="3077" name="Image1"/>
@@ -15256,9 +15305,10 @@
                               <w:noProof/>
                               <w:sz w:val="20"/>
                               <w:szCs w:val="20"/>
+                              <w:lang w:val="bg-BG" w:eastAsia="bg-BG"/>
                             </w:rPr>
                             <w:drawing>
-                              <wp:inline distT="0" distB="0" distL="0" distR="0" wp14:anchorId="2764C9D7" wp14:editId="609FF48D">
+                              <wp:inline distT="0" distB="0" distL="0" distR="0" wp14:anchorId="1CCCB818" wp14:editId="74BF234B">
                                 <wp:extent cx="201930" cy="201930"/>
                                 <wp:effectExtent l="0" t="0" r="7620" b="7620"/>
                                 <wp:docPr id="3078" name="Image1"/>
@@ -15312,9 +15362,10 @@
                               <w:noProof/>
                               <w:sz w:val="20"/>
                               <w:szCs w:val="20"/>
+                              <w:lang w:val="bg-BG" w:eastAsia="bg-BG"/>
                             </w:rPr>
                             <w:drawing>
-                              <wp:inline distT="0" distB="0" distL="0" distR="0" wp14:anchorId="7375AEF2" wp14:editId="04C55F12">
+                              <wp:inline distT="0" distB="0" distL="0" distR="0" wp14:anchorId="63B9E563" wp14:editId="6DA1EB97">
                                 <wp:extent cx="198120" cy="198120"/>
                                 <wp:effectExtent l="0" t="0" r="0" b="0"/>
                                 <wp:docPr id="3079" name="Image1"/>
@@ -15368,9 +15419,10 @@
                               <w:noProof/>
                               <w:sz w:val="20"/>
                               <w:szCs w:val="20"/>
+                              <w:lang w:val="bg-BG" w:eastAsia="bg-BG"/>
                             </w:rPr>
                             <w:drawing>
-                              <wp:inline distT="0" distB="0" distL="0" distR="0" wp14:anchorId="22DCF169" wp14:editId="112601A5">
+                              <wp:inline distT="0" distB="0" distL="0" distR="0" wp14:anchorId="77D7FDE2" wp14:editId="3433B506">
                                 <wp:extent cx="201930" cy="201930"/>
                                 <wp:effectExtent l="0" t="0" r="7620" b="7620"/>
                                 <wp:docPr id="3080" name="Image1"/>
@@ -15424,9 +15476,10 @@
                               <w:noProof/>
                               <w:sz w:val="20"/>
                               <w:szCs w:val="20"/>
+                              <w:lang w:val="bg-BG" w:eastAsia="bg-BG"/>
                             </w:rPr>
                             <w:drawing>
-                              <wp:inline distT="0" distB="0" distL="0" distR="0" wp14:anchorId="7A19C8C4" wp14:editId="4A37FF63">
+                              <wp:inline distT="0" distB="0" distL="0" distR="0" wp14:anchorId="3EB46CA3" wp14:editId="2AB891AB">
                                 <wp:extent cx="201930" cy="201930"/>
                                 <wp:effectExtent l="0" t="0" r="7620" b="7620"/>
                                 <wp:docPr id="3081" name="Image1"/>
@@ -15484,9 +15537,9 @@
             </wp:anchor>
           </w:drawing>
         </mc:Choice>
-        <mc:Fallback xmlns:w16cid="http://schemas.microsoft.com/office/word/2016/wordml/cid" xmlns:am3d="http://schemas.microsoft.com/office/drawing/2017/model3d" xmlns:aink="http://schemas.microsoft.com/office/drawing/2016/ink" xmlns:cx8="http://schemas.microsoft.com/office/drawing/2016/5/14/chartex" xmlns:cx7="http://schemas.microsoft.com/office/drawing/2016/5/13/chartex" xmlns:cx6="http://schemas.microsoft.com/office/drawing/2016/5/12/chartex" xmlns:cx5="http://schemas.microsoft.com/office/drawing/2016/5/11/chartex" xmlns:cx4="http://schemas.microsoft.com/office/drawing/2016/5/10/chartex" xmlns:cx3="http://schemas.microsoft.com/office/drawing/2016/5/9/chartex" xmlns:cx2="http://schemas.microsoft.com/office/drawing/2015/10/21/chartex">
+        <mc:Fallback>
           <w:pict>
-            <v:shapetype w14:anchorId="3361A33A" id="_x0000_t202" coordsize="21600,21600" o:spt="202" path="m,l,21600r21600,l21600,xe">
+            <v:shapetype w14:anchorId="1CB81B18" id="_x0000_t202" coordsize="21600,21600" o:spt="202" path="m,l,21600r21600,l21600,xe">
               <v:stroke joinstyle="miter"/>
               <v:path gradientshapeok="t" o:connecttype="rect"/>
             </v:shapetype>
@@ -15560,7 +15613,7 @@
                         <w:lang w:val="bg-BG" w:eastAsia="bg-BG"/>
                       </w:rPr>
                       <w:drawing>
-                        <wp:inline distT="0" distB="0" distL="0" distR="0" wp14:anchorId="26C9A484" wp14:editId="20B917AC">
+                        <wp:inline distT="0" distB="0" distL="0" distR="0" wp14:anchorId="00A90A5E" wp14:editId="6FFF5F09">
                           <wp:extent cx="201930" cy="201930"/>
                           <wp:effectExtent l="0" t="0" r="7620" b="7620"/>
                           <wp:docPr id="3073" name="Image1"/>
@@ -15575,7 +15628,7 @@
                                   <pic:cNvPicPr/>
                                 </pic:nvPicPr>
                                 <pic:blipFill rotWithShape="1">
-                                  <a:blip r:embed="rId15" cstate="print">
+                                  <a:blip r:embed="rId4" cstate="print">
                                     <a:extLst>
                                       <a:ext uri="{28A0092B-C50C-407E-A947-70E740481C1C}">
                                         <a14:useLocalDpi xmlns:a14="http://schemas.microsoft.com/office/drawing/2010/main" val="0"/>
@@ -15625,7 +15678,7 @@
                         <w:lang w:val="bg-BG" w:eastAsia="bg-BG"/>
                       </w:rPr>
                       <w:drawing>
-                        <wp:inline distT="0" distB="0" distL="0" distR="0" wp14:anchorId="77CDF267" wp14:editId="32D96037">
+                        <wp:inline distT="0" distB="0" distL="0" distR="0" wp14:anchorId="32EDC087" wp14:editId="65FFBB68">
                           <wp:extent cx="201930" cy="201930"/>
                           <wp:effectExtent l="0" t="0" r="7620" b="7620"/>
                           <wp:docPr id="3074" name="Image1"/>
@@ -15640,7 +15693,7 @@
                                   <pic:cNvPicPr/>
                                 </pic:nvPicPr>
                                 <pic:blipFill rotWithShape="1">
-                                  <a:blip r:embed="rId16" cstate="print">
+                                  <a:blip r:embed="rId5" cstate="print">
                                     <a:extLst>
                                       <a:ext uri="{28A0092B-C50C-407E-A947-70E740481C1C}">
                                         <a14:useLocalDpi xmlns:a14="http://schemas.microsoft.com/office/drawing/2010/main" val="0"/>
@@ -15683,7 +15736,7 @@
                         <w:lang w:val="bg-BG" w:eastAsia="bg-BG"/>
                       </w:rPr>
                       <w:drawing>
-                        <wp:inline distT="0" distB="0" distL="0" distR="0" wp14:anchorId="584CEF20" wp14:editId="1A7E93F7">
+                        <wp:inline distT="0" distB="0" distL="0" distR="0" wp14:anchorId="1EC55FBF" wp14:editId="14F6E97F">
                           <wp:extent cx="201930" cy="201930"/>
                           <wp:effectExtent l="0" t="0" r="7620" b="7620"/>
                           <wp:docPr id="3075" name="Image1"/>
@@ -15696,7 +15749,7 @@
                                   <pic:cNvPicPr/>
                                 </pic:nvPicPr>
                                 <pic:blipFill rotWithShape="1">
-                                  <a:blip r:embed="rId17" cstate="print">
+                                  <a:blip r:embed="rId6" cstate="print">
                                     <a:extLst>
                                       <a:ext uri="{28A0092B-C50C-407E-A947-70E740481C1C}">
                                         <a14:useLocalDpi xmlns:a14="http://schemas.microsoft.com/office/drawing/2010/main" val="0"/>
@@ -15738,7 +15791,7 @@
                         <w:lang w:val="bg-BG" w:eastAsia="bg-BG"/>
                       </w:rPr>
                       <w:drawing>
-                        <wp:inline distT="0" distB="0" distL="0" distR="0" wp14:anchorId="04FF2F72" wp14:editId="4CCBCB2E">
+                        <wp:inline distT="0" distB="0" distL="0" distR="0" wp14:anchorId="5F686F12" wp14:editId="4479FFBF">
                           <wp:extent cx="201930" cy="201930"/>
                           <wp:effectExtent l="0" t="0" r="7620" b="7620"/>
                           <wp:docPr id="3076" name="Image1"/>
@@ -15751,7 +15804,7 @@
                                   <pic:cNvPicPr/>
                                 </pic:nvPicPr>
                                 <pic:blipFill rotWithShape="1">
-                                  <a:blip r:embed="rId18" cstate="print">
+                                  <a:blip r:embed="rId7" cstate="print">
                                     <a:extLst>
                                       <a:ext uri="{28A0092B-C50C-407E-A947-70E740481C1C}">
                                         <a14:useLocalDpi xmlns:a14="http://schemas.microsoft.com/office/drawing/2010/main" val="0"/>
@@ -15793,7 +15846,7 @@
                         <w:lang w:val="bg-BG" w:eastAsia="bg-BG"/>
                       </w:rPr>
                       <w:drawing>
-                        <wp:inline distT="0" distB="0" distL="0" distR="0" wp14:anchorId="413E8857" wp14:editId="17014946">
+                        <wp:inline distT="0" distB="0" distL="0" distR="0" wp14:anchorId="1755260B" wp14:editId="38A13DCD">
                           <wp:extent cx="201930" cy="201930"/>
                           <wp:effectExtent l="0" t="0" r="7620" b="7620"/>
                           <wp:docPr id="3077" name="Image1"/>
@@ -15806,7 +15859,7 @@
                                   <pic:cNvPicPr/>
                                 </pic:nvPicPr>
                                 <pic:blipFill rotWithShape="1">
-                                  <a:blip r:embed="rId19" cstate="print">
+                                  <a:blip r:embed="rId8" cstate="print">
                                     <a:extLst>
                                       <a:ext uri="{28A0092B-C50C-407E-A947-70E740481C1C}">
                                         <a14:useLocalDpi xmlns:a14="http://schemas.microsoft.com/office/drawing/2010/main" val="0"/>
@@ -15848,7 +15901,7 @@
                         <w:lang w:val="bg-BG" w:eastAsia="bg-BG"/>
                       </w:rPr>
                       <w:drawing>
-                        <wp:inline distT="0" distB="0" distL="0" distR="0" wp14:anchorId="2764C9D7" wp14:editId="609FF48D">
+                        <wp:inline distT="0" distB="0" distL="0" distR="0" wp14:anchorId="1CCCB818" wp14:editId="74BF234B">
                           <wp:extent cx="201930" cy="201930"/>
                           <wp:effectExtent l="0" t="0" r="7620" b="7620"/>
                           <wp:docPr id="3078" name="Image1"/>
@@ -15863,7 +15916,7 @@
                                   <pic:cNvPicPr/>
                                 </pic:nvPicPr>
                                 <pic:blipFill rotWithShape="1">
-                                  <a:blip r:embed="rId20" cstate="print">
+                                  <a:blip r:embed="rId9" cstate="print">
                                     <a:extLst>
                                       <a:ext uri="{28A0092B-C50C-407E-A947-70E740481C1C}">
                                         <a14:useLocalDpi xmlns:a14="http://schemas.microsoft.com/office/drawing/2010/main" val="0"/>
@@ -15905,7 +15958,7 @@
                         <w:lang w:val="bg-BG" w:eastAsia="bg-BG"/>
                       </w:rPr>
                       <w:drawing>
-                        <wp:inline distT="0" distB="0" distL="0" distR="0" wp14:anchorId="7375AEF2" wp14:editId="04C55F12">
+                        <wp:inline distT="0" distB="0" distL="0" distR="0" wp14:anchorId="63B9E563" wp14:editId="6DA1EB97">
                           <wp:extent cx="198120" cy="198120"/>
                           <wp:effectExtent l="0" t="0" r="0" b="0"/>
                           <wp:docPr id="3079" name="Image1"/>
@@ -15920,7 +15973,7 @@
                                   <pic:cNvPicPr/>
                                 </pic:nvPicPr>
                                 <pic:blipFill rotWithShape="1">
-                                  <a:blip r:embed="rId21" cstate="print">
+                                  <a:blip r:embed="rId10" cstate="print">
                                     <a:extLst>
                                       <a:ext uri="{28A0092B-C50C-407E-A947-70E740481C1C}">
                                         <a14:useLocalDpi xmlns:a14="http://schemas.microsoft.com/office/drawing/2010/main" val="0"/>
@@ -15962,7 +16015,7 @@
                         <w:lang w:val="bg-BG" w:eastAsia="bg-BG"/>
                       </w:rPr>
                       <w:drawing>
-                        <wp:inline distT="0" distB="0" distL="0" distR="0" wp14:anchorId="22DCF169" wp14:editId="112601A5">
+                        <wp:inline distT="0" distB="0" distL="0" distR="0" wp14:anchorId="77D7FDE2" wp14:editId="3433B506">
                           <wp:extent cx="201930" cy="201930"/>
                           <wp:effectExtent l="0" t="0" r="7620" b="7620"/>
                           <wp:docPr id="3080" name="Image1"/>
@@ -15977,7 +16030,7 @@
                                   <pic:cNvPicPr/>
                                 </pic:nvPicPr>
                                 <pic:blipFill rotWithShape="1">
-                                  <a:blip r:embed="rId22" cstate="print">
+                                  <a:blip r:embed="rId11" cstate="print">
                                     <a:extLst>
                                       <a:ext uri="{28A0092B-C50C-407E-A947-70E740481C1C}">
                                         <a14:useLocalDpi xmlns:a14="http://schemas.microsoft.com/office/drawing/2010/main" val="0"/>
@@ -16019,7 +16072,7 @@
                         <w:lang w:val="bg-BG" w:eastAsia="bg-BG"/>
                       </w:rPr>
                       <w:drawing>
-                        <wp:inline distT="0" distB="0" distL="0" distR="0" wp14:anchorId="7A19C8C4" wp14:editId="4A37FF63">
+                        <wp:inline distT="0" distB="0" distL="0" distR="0" wp14:anchorId="3EB46CA3" wp14:editId="2AB891AB">
                           <wp:extent cx="201930" cy="201930"/>
                           <wp:effectExtent l="0" t="0" r="7620" b="7620"/>
                           <wp:docPr id="3081" name="Image1"/>
@@ -16032,7 +16085,7 @@
                                   <pic:cNvPicPr/>
                                 </pic:nvPicPr>
                                 <pic:blipFill rotWithShape="1">
-                                  <a:blip r:embed="rId23" cstate="print">
+                                  <a:blip r:embed="rId12" cstate="print">
                                     <a:extLst>
                                       <a:ext uri="{28A0092B-C50C-407E-A947-70E740481C1C}">
                                         <a14:useLocalDpi xmlns:a14="http://schemas.microsoft.com/office/drawing/2010/main" val="0"/>
@@ -16070,11 +16123,12 @@
     <w:r>
       <w:rPr>
         <w:noProof/>
+        <w:lang w:val="bg-BG" w:eastAsia="bg-BG"/>
       </w:rPr>
       <mc:AlternateContent>
         <mc:Choice Requires="wps">
           <w:drawing>
-            <wp:anchor distT="0" distB="0" distL="0" distR="0" simplePos="0" relativeHeight="251662336" behindDoc="0" locked="0" layoutInCell="1" allowOverlap="1" wp14:anchorId="2E930F6A" wp14:editId="5AC32F58">
+            <wp:anchor distT="0" distB="0" distL="0" distR="0" simplePos="0" relativeHeight="251662336" behindDoc="0" locked="0" layoutInCell="1" allowOverlap="1" wp14:anchorId="791D3AD3" wp14:editId="7166A3BD">
               <wp:simplePos x="0" y="0"/>
               <wp:positionH relativeFrom="column">
                 <wp:posOffset>1589405</wp:posOffset>
@@ -16158,9 +16212,9 @@
             </wp:anchor>
           </w:drawing>
         </mc:Choice>
-        <mc:Fallback xmlns:w16cid="http://schemas.microsoft.com/office/word/2016/wordml/cid" xmlns:am3d="http://schemas.microsoft.com/office/drawing/2017/model3d" xmlns:aink="http://schemas.microsoft.com/office/drawing/2016/ink" xmlns:cx8="http://schemas.microsoft.com/office/drawing/2016/5/14/chartex" xmlns:cx7="http://schemas.microsoft.com/office/drawing/2016/5/13/chartex" xmlns:cx6="http://schemas.microsoft.com/office/drawing/2016/5/12/chartex" xmlns:cx5="http://schemas.microsoft.com/office/drawing/2016/5/11/chartex" xmlns:cx4="http://schemas.microsoft.com/office/drawing/2016/5/10/chartex" xmlns:cx3="http://schemas.microsoft.com/office/drawing/2016/5/9/chartex" xmlns:cx2="http://schemas.microsoft.com/office/drawing/2015/10/21/chartex">
+        <mc:Fallback>
           <w:pict>
-            <v:shape w14:anchorId="2E930F6A" id="Text Box 5" o:spid="_x0000_s1027" type="#_x0000_t202" style="position:absolute;margin-left:125.15pt;margin-top:26.95pt;width:44.85pt;height:15.75pt;z-index:251662336;visibility:visible;mso-wrap-style:square;mso-width-percent:0;mso-height-percent:0;mso-wrap-distance-left:0;mso-wrap-distance-top:0;mso-wrap-distance-right:0;mso-wrap-distance-bottom:0;mso-position-horizontal:absolute;mso-position-horizontal-relative:text;mso-position-vertical:absolute;mso-position-vertical-relative:text;mso-width-percent:0;mso-height-percent:0;mso-width-relative:page;mso-height-relative:page;v-text-anchor:middle" o:gfxdata="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" filled="f" stroked="f" strokeweight=".5pt">
+            <v:shape w14:anchorId="791D3AD3" id="Text Box 5" o:spid="_x0000_s1027" type="#_x0000_t202" style="position:absolute;margin-left:125.15pt;margin-top:26.95pt;width:44.85pt;height:15.75pt;z-index:251662336;visibility:visible;mso-wrap-style:square;mso-width-percent:0;mso-height-percent:0;mso-wrap-distance-left:0;mso-wrap-distance-top:0;mso-wrap-distance-right:0;mso-wrap-distance-bottom:0;mso-position-horizontal:absolute;mso-position-horizontal-relative:text;mso-position-vertical:absolute;mso-position-vertical-relative:text;mso-width-percent:0;mso-height-percent:0;mso-width-relative:page;mso-height-relative:page;v-text-anchor:middle" o:gfxdata="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" filled="f" stroked="f" strokeweight=".5pt">
               <v:textbox inset="1.42pt,0,0,0">
                 <w:txbxContent>
                   <w:p>
@@ -16185,11 +16239,12 @@
     <w:r>
       <w:rPr>
         <w:noProof/>
+        <w:lang w:val="bg-BG" w:eastAsia="bg-BG"/>
       </w:rPr>
       <mc:AlternateContent>
         <mc:Choice Requires="wps">
           <w:drawing>
-            <wp:anchor distT="0" distB="0" distL="0" distR="0" simplePos="0" relativeHeight="251663360" behindDoc="0" locked="0" layoutInCell="1" allowOverlap="1" wp14:anchorId="0CFC3B02" wp14:editId="43706EC1">
+            <wp:anchor distT="0" distB="0" distL="0" distR="0" simplePos="0" relativeHeight="251663360" behindDoc="0" locked="0" layoutInCell="1" allowOverlap="1" wp14:anchorId="09A489DE" wp14:editId="0849B509">
               <wp:simplePos x="0" y="0"/>
               <wp:positionH relativeFrom="column">
                 <wp:posOffset>5647055</wp:posOffset>
@@ -16287,7 +16342,7 @@
                               <w:sz w:val="18"/>
                               <w:szCs w:val="18"/>
                             </w:rPr>
-                            <w:t>3</w:t>
+                            <w:t>12</w:t>
                           </w:r>
                           <w:r>
                             <w:rPr>
@@ -16359,11 +16414,7 @@
         </mc:Choice>
         <mc:Fallback>
           <w:pict>
-            <v:shapetype w14:anchorId="0CFC3B02" id="_x0000_t202" coordsize="21600,21600" o:spt="202" path="m,l,21600r21600,l21600,xe">
-              <v:stroke joinstyle="miter"/>
-              <v:path gradientshapeok="t" o:connecttype="rect"/>
-            </v:shapetype>
-            <v:shape id="Text Box 21" o:spid="_x0000_s1028" type="#_x0000_t202" style="position:absolute;margin-left:444.65pt;margin-top:26.95pt;width:70.9pt;height:15.9pt;z-index:251663360;visibility:visible;mso-wrap-style:square;mso-width-percent:0;mso-height-percent:0;mso-wrap-distance-left:0;mso-wrap-distance-top:0;mso-wrap-distance-right:0;mso-wrap-distance-bottom:0;mso-position-horizontal:absolute;mso-position-horizontal-relative:text;mso-position-vertical:absolute;mso-position-vertical-relative:text;mso-width-percent:0;mso-height-percent:0;mso-width-relative:page;mso-height-relative:page;v-text-anchor:middle" o:gfxdata="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" filled="f" stroked="f" strokeweight=".5pt">
+            <v:shape w14:anchorId="09A489DE" id="Text Box 21" o:spid="_x0000_s1028" type="#_x0000_t202" style="position:absolute;margin-left:444.65pt;margin-top:26.95pt;width:70.9pt;height:15.9pt;z-index:251663360;visibility:visible;mso-wrap-style:square;mso-width-percent:0;mso-height-percent:0;mso-wrap-distance-left:0;mso-wrap-distance-top:0;mso-wrap-distance-right:0;mso-wrap-distance-bottom:0;mso-position-horizontal:absolute;mso-position-horizontal-relative:text;mso-position-vertical:absolute;mso-position-vertical-relative:text;mso-width-percent:0;mso-height-percent:0;mso-width-relative:page;mso-height-relative:page;v-text-anchor:middle" o:gfxdata="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" filled="f" stroked="f" strokeweight=".5pt">
               <v:textbox inset="0,0,0,0">
                 <w:txbxContent>
                   <w:p>
@@ -16409,7 +16460,7 @@
                         <w:sz w:val="18"/>
                         <w:szCs w:val="18"/>
                       </w:rPr>
-                      <w:t>3</w:t>
+                      <w:t>12</w:t>
                     </w:r>
                     <w:r>
                       <w:rPr>
@@ -21981,7 +22032,7 @@
 </file>
 
 <file path=customXml/itemProps1.xml><?xml version="1.0" encoding="utf-8"?>
-<ds:datastoreItem xmlns:ds="http://schemas.openxmlformats.org/officeDocument/2006/customXml" ds:itemID="{4304D00A-951A-4D46-B1C9-3D426F0BC48C}">
+<ds:datastoreItem xmlns:ds="http://schemas.openxmlformats.org/officeDocument/2006/customXml" ds:itemID="{356DBDB1-6CD0-4BE3-A7BD-DC95712F0C16}">
   <ds:schemaRefs>
     <ds:schemaRef ds:uri="http://schemas.openxmlformats.org/officeDocument/2006/bibliography"/>
   </ds:schemaRefs>

</xml_diff>